<commit_message>
update on menu page : getting data from server functionality added , pagination has bug
</commit_message>
<xml_diff>
--- a/public/images/image link.docx
+++ b/public/images/image link.docx
@@ -180,7 +180,231 @@
           <w:numId w:val="1"/>
         </w:numPr>
       </w:pPr>
-    </w:p>
+      <w:hyperlink r:id="rId15" w:history="1">
+        <w:r>
+          <w:rPr>
+            <w:rStyle w:val="Hyperlink"/>
+          </w:rPr>
+          <w:t>https://i.ibb.co/J3n4Bmb/service-1.jpg</w:t>
+        </w:r>
+      </w:hyperlink>
+    </w:p>
+    <w:p>
+      <w:pPr>
+        <w:pStyle w:val="ListParagraph"/>
+        <w:numPr>
+          <w:ilvl w:val="0"/>
+          <w:numId w:val="1"/>
+        </w:numPr>
+      </w:pPr>
+      <w:hyperlink r:id="rId16" w:history="1">
+        <w:r>
+          <w:rPr>
+            <w:rStyle w:val="Hyperlink"/>
+          </w:rPr>
+          <w:t>https://i.ibb.co/9GCMLtt/service-2.jpg</w:t>
+        </w:r>
+      </w:hyperlink>
+    </w:p>
+    <w:p>
+      <w:pPr>
+        <w:pStyle w:val="ListParagraph"/>
+        <w:numPr>
+          <w:ilvl w:val="0"/>
+          <w:numId w:val="1"/>
+        </w:numPr>
+      </w:pPr>
+      <w:hyperlink r:id="rId17" w:history="1">
+        <w:r>
+          <w:rPr>
+            <w:rStyle w:val="Hyperlink"/>
+          </w:rPr>
+          <w:t>https://i.ibb.co/Twg3Gh0/service-3.jpg</w:t>
+        </w:r>
+      </w:hyperlink>
+    </w:p>
+    <w:p>
+      <w:pPr>
+        <w:pStyle w:val="ListParagraph"/>
+        <w:numPr>
+          <w:ilvl w:val="0"/>
+          <w:numId w:val="1"/>
+        </w:numPr>
+      </w:pPr>
+      <w:hyperlink r:id="rId18" w:history="1">
+        <w:r>
+          <w:rPr>
+            <w:rStyle w:val="Hyperlink"/>
+          </w:rPr>
+          <w:t>https://i.ibb.co/Pt1Rq68/shape-2.png</w:t>
+        </w:r>
+      </w:hyperlink>
+    </w:p>
+    <w:p>
+      <w:pPr>
+        <w:pStyle w:val="ListParagraph"/>
+        <w:numPr>
+          <w:ilvl w:val="0"/>
+          <w:numId w:val="1"/>
+        </w:numPr>
+      </w:pPr>
+      <w:hyperlink r:id="rId19" w:history="1">
+        <w:r>
+          <w:rPr>
+            <w:rStyle w:val="Hyperlink"/>
+          </w:rPr>
+          <w:t>https://i.ibb.co/1GjGz1B/shape-1.png</w:t>
+        </w:r>
+      </w:hyperlink>
+    </w:p>
+    <w:p>
+      <w:pPr>
+        <w:pStyle w:val="ListParagraph"/>
+        <w:numPr>
+          <w:ilvl w:val="0"/>
+          <w:numId w:val="1"/>
+        </w:numPr>
+      </w:pPr>
+      <w:hyperlink r:id="rId20" w:history="1">
+        <w:r>
+          <w:rPr>
+            <w:rStyle w:val="Hyperlink"/>
+          </w:rPr>
+          <w:t>https://i.ibb.co/fSW8XQp/testimonial-bg.jpg</w:t>
+        </w:r>
+      </w:hyperlink>
+    </w:p>
+    <w:p>
+      <w:pPr>
+        <w:pStyle w:val="ListParagraph"/>
+        <w:numPr>
+          <w:ilvl w:val="0"/>
+          <w:numId w:val="1"/>
+        </w:numPr>
+      </w:pPr>
+      <w:hyperlink r:id="rId21" w:history="1">
+        <w:r>
+          <w:rPr>
+            <w:rStyle w:val="Hyperlink"/>
+          </w:rPr>
+          <w:t>https://i.ibb.co/091yhHD/testi-avatar.jpg</w:t>
+        </w:r>
+      </w:hyperlink>
+    </w:p>
+    <w:p>
+      <w:pPr>
+        <w:pStyle w:val="ListParagraph"/>
+        <w:numPr>
+          <w:ilvl w:val="0"/>
+          <w:numId w:val="1"/>
+        </w:numPr>
+      </w:pPr>
+      <w:hyperlink r:id="rId22" w:history="1">
+        <w:r>
+          <w:rPr>
+            <w:rStyle w:val="Hyperlink"/>
+          </w:rPr>
+          <w:t>https://i.ibb.co/YkqyRSG/footer-bg.jpg</w:t>
+        </w:r>
+      </w:hyperlink>
+    </w:p>
+    <w:p>
+      <w:pPr>
+        <w:pStyle w:val="ListParagraph"/>
+        <w:numPr>
+          <w:ilvl w:val="0"/>
+          <w:numId w:val="1"/>
+        </w:numPr>
+        <w:rPr>
+          <w:sz w:val="21"/>
+        </w:rPr>
+      </w:pPr>
+      <w:hyperlink r:id="rId23" w:history="1">
+        <w:r>
+          <w:rPr>
+            <w:rStyle w:val="Hyperlink"/>
+            <w:sz w:val="21"/>
+          </w:rPr>
+          <w:t>https://i.ibb.co/42KwK3r/pexels-alena-shekhovtcova-6940991-removebg-preview.png</w:t>
+        </w:r>
+      </w:hyperlink>
+    </w:p>
+    <w:p>
+      <w:pPr>
+        <w:pStyle w:val="ListParagraph"/>
+        <w:numPr>
+          <w:ilvl w:val="0"/>
+          <w:numId w:val="1"/>
+        </w:numPr>
+        <w:rPr>
+          <w:sz w:val="21"/>
+        </w:rPr>
+      </w:pPr>
+      <w:hyperlink r:id="rId24" w:history="1">
+        <w:r>
+          <w:rPr>
+            <w:rStyle w:val="Hyperlink"/>
+            <w:sz w:val="21"/>
+          </w:rPr>
+          <w:t>https://i.ibb.co/hHgT1HX/pexels-josh-sorenson-1546896-removebg-preview.png</w:t>
+        </w:r>
+      </w:hyperlink>
+    </w:p>
+    <w:p>
+      <w:pPr>
+        <w:pStyle w:val="ListParagraph"/>
+        <w:numPr>
+          <w:ilvl w:val="0"/>
+          <w:numId w:val="1"/>
+        </w:numPr>
+        <w:rPr>
+          <w:sz w:val="21"/>
+        </w:rPr>
+      </w:pPr>
+      <w:hyperlink r:id="rId25" w:history="1">
+        <w:r>
+          <w:rPr>
+            <w:rStyle w:val="Hyperlink"/>
+            <w:sz w:val="21"/>
+          </w:rPr>
+          <w:t>https://i.ibb.co/K7Wk49q/pexels-alberta-studios-9650081-removebg-preview.png</w:t>
+        </w:r>
+      </w:hyperlink>
+    </w:p>
+    <w:p>
+      <w:pPr>
+        <w:pStyle w:val="ListParagraph"/>
+        <w:numPr>
+          <w:ilvl w:val="0"/>
+          <w:numId w:val="1"/>
+        </w:numPr>
+        <w:rPr>
+          <w:sz w:val="21"/>
+        </w:rPr>
+      </w:pPr>
+      <w:hyperlink r:id="rId26" w:history="1">
+        <w:r>
+          <w:rPr>
+            <w:rStyle w:val="Hyperlink"/>
+            <w:sz w:val="21"/>
+          </w:rPr>
+          <w:t>https://i.ibb.co/KWq5mmn/pexels-barbara-webb-792613-removebg-preview.png</w:t>
+        </w:r>
+      </w:hyperlink>
+    </w:p>
+    <w:p>
+      <w:pPr>
+        <w:pStyle w:val="ListParagraph"/>
+        <w:numPr>
+          <w:ilvl w:val="0"/>
+          <w:numId w:val="1"/>
+        </w:numPr>
+        <w:rPr>
+          <w:sz w:val="21"/>
+        </w:rPr>
+      </w:pPr>
+    </w:p>
+    <w:p/>
     <w:sectPr>
       <w:pgSz w:w="11906" w:h="16838"/>
       <w:pgMar w:top="1440" w:right="1440" w:bottom="1440" w:left="1440" w:header="708" w:footer="708" w:gutter="0"/>

</xml_diff>